<commit_message>
elkészült use case és doku frissítése
</commit_message>
<xml_diff>
--- a/Dokumentáció/Előkészítési dokumentáció.docx
+++ b/Dokumentáció/Előkészítési dokumentáció.docx
@@ -231,7 +231,16 @@
         <w:spacing w:before="0" w:beforeAutospacing="0"/>
       </w:pPr>
       <w:r>
-        <w:t>A legmagasabb szint az ORSZÁG szerinti csoportosítás</w:t>
+        <w:t xml:space="preserve">A legmagasabb szint az </w:t>
+      </w:r>
+      <w:r>
+        <w:rPr>
+          <w:b/>
+        </w:rPr>
+        <w:t>ország</w:t>
+      </w:r>
+      <w:r>
+        <w:t xml:space="preserve"> szerinti csoportosítás</w:t>
       </w:r>
       <w:r>
         <w:t xml:space="preserve">. </w:t>
@@ -249,7 +258,16 @@
         <w:t>A második szint a</w:t>
       </w:r>
       <w:r>
-        <w:t xml:space="preserve"> KORCSOPORT </w:t>
+        <w:t xml:space="preserve"> </w:t>
+      </w:r>
+      <w:r>
+        <w:rPr>
+          <w:b/>
+        </w:rPr>
+        <w:t>korcsoport</w:t>
+      </w:r>
+      <w:r>
+        <w:t xml:space="preserve"> </w:t>
       </w:r>
       <w:r>
         <w:t>szerinti csoportosítás.</w:t>
@@ -267,7 +285,19 @@
         </w:rPr>
       </w:pPr>
       <w:r>
-        <w:t>A harmadik szint, a túl nagy CSOPORTok optimális méretre (12 fő) való darabolása.</w:t>
+        <w:t xml:space="preserve">A harmadik szint, a túl nagy </w:t>
+      </w:r>
+      <w:r>
+        <w:rPr>
+          <w:b/>
+        </w:rPr>
+        <w:t>csoport</w:t>
+      </w:r>
+      <w:r>
+        <w:t>ok</w:t>
+      </w:r>
+      <w:r>
+        <w:t xml:space="preserve"> optimális méretre (12 fő) való darabolása.</w:t>
       </w:r>
       <w:r>
         <w:t xml:space="preserve"> </w:t>
@@ -514,7 +544,19 @@
         <w:spacing w:after="0"/>
       </w:pPr>
       <w:r>
-        <w:t>A tábor vezetői statisztikákat kérhetnek le egy megadott időszakról, különböző (?előre definiált?) szempontok szerint.</w:t>
+        <w:t>A tábor vezetői statisztikákat kérhetnek le egy m</w:t>
+      </w:r>
+      <w:r>
+        <w:t>egadott időszakról, különböző</w:t>
+      </w:r>
+      <w:r>
+        <w:t>,</w:t>
+      </w:r>
+      <w:r>
+        <w:t xml:space="preserve"> előre definiált </w:t>
+      </w:r>
+      <w:r>
+        <w:t>szempontok szerint.</w:t>
       </w:r>
     </w:p>
     <w:p>
@@ -566,8 +608,6 @@
         </w:tabs>
         <w:spacing w:after="0"/>
       </w:pPr>
-      <w:bookmarkStart w:id="0" w:name="_GoBack"/>
-      <w:bookmarkEnd w:id="0"/>
     </w:p>
     <w:p>
       <w:pPr>
@@ -666,16 +706,7 @@
           <w:szCs w:val="36"/>
           <w:u w:val="single"/>
         </w:rPr>
-        <w:t>2</w:t>
-      </w:r>
-      <w:r>
-        <w:rPr>
-          <w:b/>
-          <w:sz w:val="36"/>
-          <w:szCs w:val="36"/>
-          <w:u w:val="single"/>
-        </w:rPr>
-        <w:t xml:space="preserve">. </w:t>
+        <w:t xml:space="preserve">2. </w:t>
       </w:r>
       <w:r>
         <w:rPr>
@@ -1170,7 +1201,10 @@
         <w:t>- Lovas István</w:t>
       </w:r>
       <w:r>
-        <w:t xml:space="preserve"> (kapcsolattartó)</w:t>
+        <w:t xml:space="preserve"> (K</w:t>
+      </w:r>
+      <w:r>
+        <w:t>apcsolattartó)</w:t>
       </w:r>
       <w:r>
         <w:br/>
@@ -1180,7 +1214,10 @@
         <w:t>- Balla Gábor</w:t>
       </w:r>
       <w:r>
-        <w:t xml:space="preserve"> (demonstrátor)</w:t>
+        <w:t xml:space="preserve"> (D</w:t>
+      </w:r>
+      <w:r>
+        <w:t>emonstrátor)</w:t>
       </w:r>
       <w:r>
         <w:br/>
@@ -1490,7 +1527,10 @@
         <w:t>- Lovas István</w:t>
       </w:r>
       <w:r>
-        <w:t xml:space="preserve"> (kapcsolattartó)</w:t>
+        <w:t xml:space="preserve"> (K</w:t>
+      </w:r>
+      <w:r>
+        <w:t>apcsolattartó)</w:t>
       </w:r>
       <w:r>
         <w:br/>
@@ -1500,7 +1540,10 @@
         <w:t>- Balla Gábor</w:t>
       </w:r>
       <w:r>
-        <w:t xml:space="preserve"> (demonstrátor)</w:t>
+        <w:t xml:space="preserve"> (D</w:t>
+      </w:r>
+      <w:r>
+        <w:t>emonstrátor)</w:t>
       </w:r>
       <w:r>
         <w:br/>
@@ -1576,6 +1619,9 @@
       <w:r>
         <w:t>A táborvezető funkciók osztálydiagramjai –</w:t>
       </w:r>
+      <w:r>
+        <w:t xml:space="preserve"> Lovas István, Balla Gábor</w:t>
+      </w:r>
     </w:p>
     <w:p>
       <w:pPr>
@@ -1591,6 +1637,9 @@
       <w:r>
         <w:t>A csoportvezető funkciók osztálydiagramjai –</w:t>
       </w:r>
+      <w:r>
+        <w:t xml:space="preserve"> Lovas István, Balla Gábor</w:t>
+      </w:r>
     </w:p>
     <w:p>
       <w:pPr>
@@ -1606,51 +1655,419 @@
       <w:r>
         <w:t>Az ifjúsági vezető funkciók osztálydiagramjai –</w:t>
       </w:r>
-    </w:p>
-    <w:p>
-      <w:pPr>
-        <w:pStyle w:val="NormlWeb"/>
-      </w:pPr>
-    </w:p>
-    <w:p>
-      <w:pPr>
-        <w:pStyle w:val="NormlWeb"/>
-      </w:pPr>
-    </w:p>
-    <w:p>
-      <w:pPr>
-        <w:pStyle w:val="NormlWeb"/>
-      </w:pPr>
-    </w:p>
-    <w:p>
-      <w:pPr>
-        <w:pStyle w:val="NormlWeb"/>
-      </w:pPr>
-    </w:p>
-    <w:p>
-      <w:pPr>
-        <w:pStyle w:val="NormlWeb"/>
-      </w:pPr>
-    </w:p>
-    <w:p>
-      <w:pPr>
-        <w:pStyle w:val="NormlWeb"/>
-      </w:pPr>
-    </w:p>
-    <w:p>
-      <w:pPr>
-        <w:pStyle w:val="NormlWeb"/>
-      </w:pPr>
-    </w:p>
-    <w:p>
-      <w:pPr>
-        <w:pStyle w:val="NormlWeb"/>
-      </w:pPr>
-    </w:p>
-    <w:p>
-      <w:pPr>
-        <w:pStyle w:val="NormlWeb"/>
-      </w:pPr>
+      <w:r>
+        <w:t xml:space="preserve"> Lovas István, Balla Gábor</w:t>
+      </w:r>
+    </w:p>
+    <w:p>
+      <w:pPr>
+        <w:pStyle w:val="NormlWeb"/>
+      </w:pPr>
+    </w:p>
+    <w:p>
+      <w:pPr>
+        <w:pStyle w:val="NormlWeb"/>
+      </w:pPr>
+    </w:p>
+    <w:p>
+      <w:pPr>
+        <w:pStyle w:val="NormlWeb"/>
+      </w:pPr>
+    </w:p>
+    <w:p>
+      <w:pPr>
+        <w:pStyle w:val="NormlWeb"/>
+      </w:pPr>
+    </w:p>
+    <w:p>
+      <w:pPr>
+        <w:pStyle w:val="NormlWeb"/>
+      </w:pPr>
+    </w:p>
+    <w:p>
+      <w:pPr>
+        <w:pStyle w:val="NormlWeb"/>
+      </w:pPr>
+    </w:p>
+    <w:p>
+      <w:pPr>
+        <w:pStyle w:val="NormlWeb"/>
+      </w:pPr>
+    </w:p>
+    <w:p>
+      <w:pPr>
+        <w:pStyle w:val="NormlWeb"/>
+      </w:pPr>
+    </w:p>
+    <w:p>
+      <w:pPr>
+        <w:pStyle w:val="NormlWeb"/>
+      </w:pPr>
+    </w:p>
+    <w:p>
+      <w:pPr>
+        <w:pStyle w:val="NormlWeb"/>
+      </w:pPr>
+    </w:p>
+    <w:p>
+      <w:pPr>
+        <w:pStyle w:val="NormlWeb"/>
+      </w:pPr>
+    </w:p>
+    <w:p>
+      <w:pPr>
+        <w:pStyle w:val="NormlWeb"/>
+      </w:pPr>
+    </w:p>
+    <w:p>
+      <w:pPr>
+        <w:pStyle w:val="NormlWeb"/>
+      </w:pPr>
+    </w:p>
+    <w:p>
+      <w:pPr>
+        <w:tabs>
+          <w:tab w:val="left" w:leader="underscore" w:pos="3969"/>
+          <w:tab w:val="left" w:pos="4820"/>
+          <w:tab w:val="left" w:leader="underscore" w:pos="8789"/>
+        </w:tabs>
+        <w:spacing w:after="0"/>
+      </w:pPr>
+      <w:r>
+        <w:tab/>
+      </w:r>
+      <w:r>
+        <w:tab/>
+      </w:r>
+      <w:r>
+        <w:tab/>
+      </w:r>
+    </w:p>
+    <w:p>
+      <w:pPr>
+        <w:tabs>
+          <w:tab w:val="left" w:pos="284"/>
+          <w:tab w:val="left" w:pos="5103"/>
+        </w:tabs>
+        <w:spacing w:after="0"/>
+        <w:rPr>
+          <w:sz w:val="16"/>
+          <w:szCs w:val="16"/>
+        </w:rPr>
+      </w:pPr>
+      <w:r>
+        <w:rPr>
+          <w:sz w:val="16"/>
+          <w:szCs w:val="16"/>
+        </w:rPr>
+        <w:tab/>
+        <w:t>Merényi Dániel</w:t>
+      </w:r>
+      <w:r>
+        <w:rPr>
+          <w:sz w:val="16"/>
+          <w:szCs w:val="16"/>
+        </w:rPr>
+        <w:tab/>
+        <w:t>Bedő Márton</w:t>
+      </w:r>
+    </w:p>
+    <w:p>
+      <w:pPr>
+        <w:tabs>
+          <w:tab w:val="left" w:pos="284"/>
+          <w:tab w:val="left" w:pos="5103"/>
+        </w:tabs>
+        <w:spacing w:after="0"/>
+        <w:rPr>
+          <w:sz w:val="16"/>
+          <w:szCs w:val="16"/>
+        </w:rPr>
+      </w:pPr>
+      <w:r>
+        <w:rPr>
+          <w:sz w:val="16"/>
+          <w:szCs w:val="16"/>
+        </w:rPr>
+        <w:tab/>
+        <w:t>jegyzőkönyvvezető</w:t>
+      </w:r>
+      <w:r>
+        <w:rPr>
+          <w:sz w:val="16"/>
+          <w:szCs w:val="16"/>
+        </w:rPr>
+        <w:tab/>
+        <w:t>projektvezető</w:t>
+      </w:r>
+      <w:r>
+        <w:rPr>
+          <w:sz w:val="16"/>
+          <w:szCs w:val="16"/>
+        </w:rPr>
+        <w:br w:type="page"/>
+      </w:r>
+    </w:p>
+    <w:p>
+      <w:pPr>
+        <w:jc w:val="center"/>
+        <w:rPr>
+          <w:b/>
+          <w:sz w:val="36"/>
+          <w:szCs w:val="36"/>
+          <w:u w:val="single"/>
+        </w:rPr>
+      </w:pPr>
+      <w:r>
+        <w:rPr>
+          <w:b/>
+          <w:sz w:val="36"/>
+          <w:szCs w:val="36"/>
+          <w:u w:val="single"/>
+        </w:rPr>
+        <w:t>Jegyzőkönyv</w:t>
+      </w:r>
+    </w:p>
+    <w:p>
+      <w:pPr>
+        <w:rPr>
+          <w:b/>
+        </w:rPr>
+      </w:pPr>
+      <w:r>
+        <w:rPr>
+          <w:b/>
+        </w:rPr>
+        <w:t>Időpont</w:t>
+      </w:r>
+      <w:r>
+        <w:rPr>
+          <w:b/>
+        </w:rPr>
+        <w:t>:</w:t>
+      </w:r>
+      <w:r>
+        <w:t xml:space="preserve"> </w:t>
+      </w:r>
+      <w:r>
+        <w:t xml:space="preserve">2013. </w:t>
+      </w:r>
+      <w:r>
+        <w:t>március</w:t>
+      </w:r>
+      <w:r>
+        <w:t>.</w:t>
+      </w:r>
+      <w:r>
+        <w:t xml:space="preserve"> 2</w:t>
+      </w:r>
+      <w:r>
+        <w:t>.</w:t>
+      </w:r>
+    </w:p>
+    <w:p>
+      <w:pPr>
+        <w:tabs>
+          <w:tab w:val="left" w:pos="1418"/>
+        </w:tabs>
+      </w:pPr>
+      <w:r>
+        <w:rPr>
+          <w:b/>
+        </w:rPr>
+        <w:t>Jelen vannak</w:t>
+      </w:r>
+      <w:r>
+        <w:rPr>
+          <w:b/>
+        </w:rPr>
+        <w:t xml:space="preserve">: </w:t>
+      </w:r>
+      <w:r>
+        <w:tab/>
+      </w:r>
+      <w:r>
+        <w:t>- Lovas István</w:t>
+      </w:r>
+      <w:r>
+        <w:t xml:space="preserve"> (Kapcsolattartó)</w:t>
+      </w:r>
+      <w:r>
+        <w:br/>
+      </w:r>
+      <w:r>
+        <w:tab/>
+        <w:t>- Balla Gábor</w:t>
+      </w:r>
+      <w:r>
+        <w:t xml:space="preserve"> (Demonstrátor)</w:t>
+      </w:r>
+      <w:r>
+        <w:br/>
+      </w:r>
+      <w:r>
+        <w:tab/>
+        <w:t>- Merényi Dániel</w:t>
+      </w:r>
+      <w:r>
+        <w:t xml:space="preserve"> (Projekt adminisztrátor)</w:t>
+      </w:r>
+    </w:p>
+    <w:p>
+      <w:pPr>
+        <w:spacing w:after="0"/>
+        <w:rPr>
+          <w:b/>
+        </w:rPr>
+      </w:pPr>
+      <w:r>
+        <w:rPr>
+          <w:b/>
+        </w:rPr>
+        <w:t>Események:</w:t>
+      </w:r>
+    </w:p>
+    <w:p>
+      <w:pPr>
+        <w:tabs>
+          <w:tab w:val="left" w:pos="1418"/>
+        </w:tabs>
+      </w:pPr>
+      <w:r>
+        <w:t>Elkészítettük a projekt következő fázisának ütemtervét, és az elvégzendő feladatok felosztását.</w:t>
+      </w:r>
+    </w:p>
+    <w:p>
+      <w:pPr>
+        <w:tabs>
+          <w:tab w:val="left" w:pos="1418"/>
+        </w:tabs>
+      </w:pPr>
+      <w:r>
+        <w:t>A munka felosztása az alábbiak szerint történik:</w:t>
+      </w:r>
+    </w:p>
+    <w:p>
+      <w:pPr>
+        <w:pStyle w:val="Listaszerbekezds"/>
+        <w:numPr>
+          <w:ilvl w:val="0"/>
+          <w:numId w:val="7"/>
+        </w:numPr>
+        <w:tabs>
+          <w:tab w:val="left" w:pos="1418"/>
+        </w:tabs>
+      </w:pPr>
+      <w:r>
+        <w:t>A használati esetek és forgatókönyvek véglegesítése – Lovas István, Merényi Dániel</w:t>
+      </w:r>
+    </w:p>
+    <w:p>
+      <w:pPr>
+        <w:pStyle w:val="Listaszerbekezds"/>
+        <w:numPr>
+          <w:ilvl w:val="0"/>
+          <w:numId w:val="7"/>
+        </w:numPr>
+        <w:tabs>
+          <w:tab w:val="left" w:pos="1418"/>
+        </w:tabs>
+      </w:pPr>
+      <w:r>
+        <w:t>Osztálydiagramok – Lovas István</w:t>
+      </w:r>
+    </w:p>
+    <w:p>
+      <w:pPr>
+        <w:pStyle w:val="Listaszerbekezds"/>
+        <w:numPr>
+          <w:ilvl w:val="0"/>
+          <w:numId w:val="7"/>
+        </w:numPr>
+        <w:tabs>
+          <w:tab w:val="left" w:pos="1418"/>
+        </w:tabs>
+      </w:pPr>
+      <w:r>
+        <w:t>használati esetek és forgatókönyvek dokumentálása – Lovas István, Balla Gábor, Merényi Dániel</w:t>
+      </w:r>
+    </w:p>
+    <w:p>
+      <w:pPr>
+        <w:pStyle w:val="Listaszerbekezds"/>
+        <w:numPr>
+          <w:ilvl w:val="0"/>
+          <w:numId w:val="7"/>
+        </w:numPr>
+        <w:tabs>
+          <w:tab w:val="left" w:pos="1418"/>
+        </w:tabs>
+      </w:pPr>
+      <w:r>
+        <w:t>Osztálydiagramok dokumentálása – Bedő Márton, Balla Gábor</w:t>
+      </w:r>
+    </w:p>
+    <w:p>
+      <w:pPr>
+        <w:pStyle w:val="Listaszerbekezds"/>
+        <w:numPr>
+          <w:ilvl w:val="0"/>
+          <w:numId w:val="7"/>
+        </w:numPr>
+        <w:tabs>
+          <w:tab w:val="left" w:pos="1418"/>
+        </w:tabs>
+      </w:pPr>
+      <w:r>
+        <w:t>Kezelőfelület terve – Bedő Márton, Balla Gábor</w:t>
+      </w:r>
+    </w:p>
+    <w:p>
+      <w:pPr>
+        <w:pStyle w:val="NormlWeb"/>
+      </w:pPr>
+    </w:p>
+    <w:p>
+      <w:pPr>
+        <w:pStyle w:val="NormlWeb"/>
+      </w:pPr>
+    </w:p>
+    <w:p>
+      <w:pPr>
+        <w:pStyle w:val="NormlWeb"/>
+      </w:pPr>
+    </w:p>
+    <w:p>
+      <w:pPr>
+        <w:pStyle w:val="NormlWeb"/>
+      </w:pPr>
+    </w:p>
+    <w:p>
+      <w:pPr>
+        <w:pStyle w:val="NormlWeb"/>
+      </w:pPr>
+    </w:p>
+    <w:p>
+      <w:pPr>
+        <w:pStyle w:val="NormlWeb"/>
+      </w:pPr>
+    </w:p>
+    <w:p>
+      <w:pPr>
+        <w:pStyle w:val="NormlWeb"/>
+      </w:pPr>
+    </w:p>
+    <w:p>
+      <w:pPr>
+        <w:pStyle w:val="NormlWeb"/>
+      </w:pPr>
+    </w:p>
+    <w:p>
+      <w:pPr>
+        <w:pStyle w:val="NormlWeb"/>
+      </w:pPr>
+      <w:bookmarkStart w:id="0" w:name="_GoBack"/>
+      <w:bookmarkEnd w:id="0"/>
     </w:p>
     <w:p>
       <w:pPr>
@@ -3455,10 +3872,12 @@
   </w:compat>
   <w:rsids>
     <w:rsidRoot w:val="007621B4"/>
+    <w:rsid w:val="002B3E6D"/>
     <w:rsid w:val="002F1BD2"/>
     <w:rsid w:val="00527ADD"/>
     <w:rsid w:val="00703172"/>
     <w:rsid w:val="007621B4"/>
+    <w:rsid w:val="00786780"/>
     <w:rsid w:val="00A26A14"/>
     <w:rsid w:val="00A47B37"/>
     <w:rsid w:val="00BC6F29"/>
@@ -4177,7 +4596,7 @@
 </file>
 
 <file path=customXml/itemProps1.xml><?xml version="1.0" encoding="utf-8"?>
-<ds:datastoreItem xmlns:ds="http://schemas.openxmlformats.org/officeDocument/2006/customXml" ds:itemID="{D9DF2ADB-8693-4EA8-9603-275215C59B21}">
+<ds:datastoreItem xmlns:ds="http://schemas.openxmlformats.org/officeDocument/2006/customXml" ds:itemID="{7BC40CB0-7DB0-49B7-9564-3D6D9C6094D0}">
   <ds:schemaRefs>
     <ds:schemaRef ds:uri="http://schemas.openxmlformats.org/officeDocument/2006/bibliography"/>
   </ds:schemaRefs>

</xml_diff>

<commit_message>
korcsoportvezető használati eset dokumentáció
</commit_message>
<xml_diff>
--- a/Dokumentáció/Előkészítési dokumentáció.docx
+++ b/Dokumentáció/Előkészítési dokumentáció.docx
@@ -18,11 +18,41 @@
         <w:rPr>
           <w:rFonts w:cstheme="minorHAnsi"/>
           <w:b/>
+          <w:sz w:val="56"/>
+          <w:szCs w:val="44"/>
+          <w:u w:val="thick"/>
+        </w:rPr>
+        <w:t>C</w:t>
+      </w:r>
+      <w:r>
+        <w:rPr>
+          <w:rFonts w:cstheme="minorHAnsi"/>
+          <w:b/>
           <w:sz w:val="44"/>
           <w:szCs w:val="44"/>
           <w:u w:val="thick"/>
         </w:rPr>
-        <w:t>Campadmin</w:t>
+        <w:t>AMP</w:t>
+      </w:r>
+      <w:r>
+        <w:rPr>
+          <w:rFonts w:cstheme="minorHAnsi"/>
+          <w:b/>
+          <w:sz w:val="56"/>
+          <w:szCs w:val="44"/>
+          <w:u w:val="thick"/>
+        </w:rPr>
+        <w:t>A</w:t>
+      </w:r>
+      <w:r>
+        <w:rPr>
+          <w:rFonts w:cstheme="minorHAnsi"/>
+          <w:b/>
+          <w:sz w:val="44"/>
+          <w:szCs w:val="44"/>
+          <w:u w:val="thick"/>
+        </w:rPr>
+        <w:t>DMIN</w:t>
       </w:r>
     </w:p>
     <w:p>
@@ -153,12 +183,30 @@
       <w:r>
         <w:rPr>
           <w:b/>
+          <w:sz w:val="40"/>
+          <w:szCs w:val="36"/>
+          <w:u w:val="single"/>
+        </w:rPr>
+        <w:lastRenderedPageBreak/>
+        <w:t>A</w:t>
+      </w:r>
+      <w:r>
+        <w:rPr>
+          <w:b/>
           <w:sz w:val="36"/>
           <w:szCs w:val="36"/>
           <w:u w:val="single"/>
         </w:rPr>
-        <w:lastRenderedPageBreak/>
-        <w:t>A feladat</w:t>
+        <w:t xml:space="preserve"> </w:t>
+      </w:r>
+      <w:r>
+        <w:rPr>
+          <w:b/>
+          <w:sz w:val="32"/>
+          <w:szCs w:val="36"/>
+          <w:u w:val="single"/>
+        </w:rPr>
+        <w:t>FELADAT</w:t>
       </w:r>
     </w:p>
     <w:p>
@@ -499,22 +547,49 @@
       <w:r>
         <w:rPr>
           <w:b/>
+          <w:sz w:val="40"/>
+          <w:szCs w:val="36"/>
+          <w:u w:val="single"/>
+        </w:rPr>
+        <w:t>A</w:t>
+      </w:r>
+      <w:r>
+        <w:rPr>
+          <w:b/>
           <w:sz w:val="36"/>
           <w:szCs w:val="36"/>
           <w:u w:val="single"/>
         </w:rPr>
-        <w:t>A szoftver</w:t>
-      </w:r>
-    </w:p>
-    <w:p>
-      <w:pPr>
+        <w:t xml:space="preserve"> </w:t>
+      </w:r>
+      <w:r>
+        <w:rPr>
+          <w:b/>
+          <w:sz w:val="32"/>
+          <w:szCs w:val="36"/>
+          <w:u w:val="single"/>
+        </w:rPr>
+        <w:t>SZOFTVER</w:t>
+      </w:r>
+    </w:p>
+    <w:p>
+      <w:pPr>
+        <w:pStyle w:val="Listaszerbekezds"/>
+        <w:numPr>
+          <w:ilvl w:val="0"/>
+          <w:numId w:val="9"/>
+        </w:numPr>
         <w:spacing w:after="0"/>
-      </w:pPr>
-      <w:r>
-        <w:tab/>
-        <w:t xml:space="preserve">1. </w:t>
-      </w:r>
-      <w:r>
+        <w:rPr>
+          <w:b/>
+          <w:sz w:val="24"/>
+        </w:rPr>
+      </w:pPr>
+      <w:r>
+        <w:rPr>
+          <w:b/>
+          <w:sz w:val="24"/>
+        </w:rPr>
         <w:t>A rendszer felhasználói és funkciói</w:t>
       </w:r>
     </w:p>
@@ -525,13 +600,39 @@
           <w:tab w:val="left" w:pos="4820"/>
           <w:tab w:val="left" w:leader="underscore" w:pos="8789"/>
         </w:tabs>
-        <w:spacing w:after="0"/>
-      </w:pPr>
-      <w:r>
-        <w:t xml:space="preserve">Az elkészítendő szoftverben a felhasználók három csoportba kerülnek: Táborvezető, </w:t>
-      </w:r>
-      <w:r>
-        <w:t>Csoportvezető és Ifjúsági vezető. A különböző csoportok más jog-, és funkció-körrel rendelkeznek.</w:t>
+      </w:pPr>
+      <w:r>
+        <w:t xml:space="preserve">Az elkészítendő szoftverben a felhasználók három csoportba kerülnek: </w:t>
+      </w:r>
+      <w:r>
+        <w:rPr>
+          <w:rFonts w:ascii="Cambria" w:hAnsi="Cambria"/>
+          <w:b/>
+          <w:i/>
+        </w:rPr>
+        <w:t xml:space="preserve">Táborvezető, </w:t>
+      </w:r>
+      <w:r>
+        <w:rPr>
+          <w:rFonts w:ascii="Cambria" w:hAnsi="Cambria"/>
+          <w:b/>
+          <w:i/>
+        </w:rPr>
+        <w:t>Csoportvezető</w:t>
+      </w:r>
+      <w:r>
+        <w:t xml:space="preserve"> és </w:t>
+      </w:r>
+      <w:r>
+        <w:rPr>
+          <w:rFonts w:ascii="Cambria" w:hAnsi="Cambria"/>
+          <w:b/>
+          <w:i/>
+        </w:rPr>
+        <w:t>Ifjúsági vezető</w:t>
+      </w:r>
+      <w:r>
+        <w:t>. A különböző csoportok más jog-, és funkció-körrel rendelkeznek.</w:t>
       </w:r>
     </w:p>
     <w:p>
@@ -608,16 +709,319 @@
         </w:tabs>
         <w:spacing w:after="0"/>
       </w:pPr>
-    </w:p>
-    <w:p>
-      <w:pPr>
+      <w:r>
+        <w:t>…</w:t>
+      </w:r>
+    </w:p>
+    <w:p>
+      <w:pPr>
+        <w:tabs>
+          <w:tab w:val="left" w:leader="underscore" w:pos="3969"/>
+          <w:tab w:val="left" w:pos="4820"/>
+          <w:tab w:val="left" w:leader="underscore" w:pos="8789"/>
+        </w:tabs>
         <w:spacing w:after="0"/>
-        <w:ind w:firstLine="709"/>
-      </w:pPr>
-      <w:r>
-        <w:t xml:space="preserve">2. </w:t>
-      </w:r>
-      <w:r>
+      </w:pPr>
+    </w:p>
+    <w:p>
+      <w:pPr>
+        <w:tabs>
+          <w:tab w:val="left" w:leader="underscore" w:pos="3969"/>
+          <w:tab w:val="left" w:pos="4820"/>
+          <w:tab w:val="left" w:leader="underscore" w:pos="8789"/>
+        </w:tabs>
+      </w:pPr>
+      <w:r>
+        <w:t xml:space="preserve">A korcsoportvezetők elsődleges feladata a csoportok létrehozása, és az ifjúsági vezetők csoporthoz rendelése, ezen kívül a táborozok felvételét is elvégezhetik, de ez elsősorban az ifjúsági vezetők </w:t>
+      </w:r>
+      <w:r>
+        <w:t>feladata</w:t>
+      </w:r>
+      <w:r>
+        <w:t xml:space="preserve">, de már felvett táborozót törölni csak a korcsoportvezetőnek van jogosultsága. </w:t>
+      </w:r>
+    </w:p>
+    <w:p>
+      <w:pPr>
+        <w:tabs>
+          <w:tab w:val="left" w:leader="underscore" w:pos="3969"/>
+          <w:tab w:val="left" w:pos="4820"/>
+          <w:tab w:val="left" w:leader="underscore" w:pos="8789"/>
+        </w:tabs>
+        <w:rPr>
+          <w:b/>
+          <w:bCs/>
+          <w:i/>
+          <w:iCs/>
+          <w:sz w:val="23"/>
+          <w:szCs w:val="23"/>
+        </w:rPr>
+      </w:pPr>
+      <w:r>
+        <w:t xml:space="preserve">A </w:t>
+      </w:r>
+      <w:r>
+        <w:rPr>
+          <w:rFonts w:ascii="Cambria" w:hAnsi="Cambria"/>
+          <w:b/>
+          <w:i/>
+        </w:rPr>
+        <w:t>C</w:t>
+      </w:r>
+      <w:r>
+        <w:rPr>
+          <w:rFonts w:ascii="Cambria" w:hAnsi="Cambria"/>
+          <w:b/>
+          <w:i/>
+        </w:rPr>
+        <w:t>soport felvitele</w:t>
+      </w:r>
+      <w:r>
+        <w:rPr>
+          <w:rFonts w:ascii="Cambria" w:hAnsi="Cambria"/>
+        </w:rPr>
+        <w:t xml:space="preserve"> </w:t>
+      </w:r>
+      <w:r>
+        <w:t>során a korcsoportvezető l</w:t>
+      </w:r>
+      <w:bookmarkStart w:id="0" w:name="_GoBack"/>
+      <w:bookmarkEnd w:id="0"/>
+      <w:r>
+        <w:t xml:space="preserve">étrehoz a rendszerben egy új csoportot, </w:t>
+      </w:r>
+      <w:r>
+        <w:t>rögzíti a csoport adatait (csoport neve, korcsoport, ország) és hozzárendel ifjúsági vezetőket. Az ifjúsági vezetők az itt létrehozott csoportokba fogják beosztani a táborozókat.</w:t>
+      </w:r>
+      <w:r>
+        <w:t xml:space="preserve"> Ha szükséges a csoportvezető</w:t>
+      </w:r>
+      <w:r>
+        <w:t>nek van lehetősége</w:t>
+      </w:r>
+      <w:r>
+        <w:t xml:space="preserve"> egy már létező </w:t>
+      </w:r>
+      <w:r>
+        <w:rPr>
+          <w:rFonts w:ascii="Cambria" w:hAnsi="Cambria"/>
+          <w:b/>
+          <w:i/>
+        </w:rPr>
+        <w:t>csoport módosítására</w:t>
+      </w:r>
+      <w:r>
+        <w:t xml:space="preserve"> is.</w:t>
+      </w:r>
+      <w:r>
+        <w:rPr>
+          <w:b/>
+          <w:bCs/>
+          <w:i/>
+          <w:iCs/>
+          <w:sz w:val="23"/>
+          <w:szCs w:val="23"/>
+        </w:rPr>
+        <w:t xml:space="preserve"> </w:t>
+      </w:r>
+    </w:p>
+    <w:p>
+      <w:pPr>
+        <w:tabs>
+          <w:tab w:val="left" w:leader="underscore" w:pos="3969"/>
+          <w:tab w:val="left" w:pos="4820"/>
+          <w:tab w:val="left" w:leader="underscore" w:pos="8789"/>
+        </w:tabs>
+        <w:spacing w:after="0"/>
+        <w:jc w:val="center"/>
+        <w:rPr>
+          <w:b/>
+          <w:color w:val="00B0F0"/>
+          <w:sz w:val="18"/>
+          <w:szCs w:val="18"/>
+        </w:rPr>
+      </w:pPr>
+      <w:r>
+        <w:rPr>
+          <w:b/>
+          <w:noProof/>
+          <w:color w:val="00B0F0"/>
+          <w:sz w:val="18"/>
+          <w:szCs w:val="18"/>
+          <w:lang w:eastAsia="hu-HU"/>
+        </w:rPr>
+        <w:drawing>
+          <wp:inline distT="0" distB="0" distL="0" distR="0">
+            <wp:extent cx="5335270" cy="4723130"/>
+            <wp:effectExtent l="0" t="0" r="0" b="1270"/>
+            <wp:docPr id="2" name="Kép 2"/>
+            <wp:cNvGraphicFramePr>
+              <a:graphicFrameLocks xmlns:a="http://schemas.openxmlformats.org/drawingml/2006/main" noChangeAspect="1"/>
+            </wp:cNvGraphicFramePr>
+            <a:graphic xmlns:a="http://schemas.openxmlformats.org/drawingml/2006/main">
+              <a:graphicData uri="http://schemas.openxmlformats.org/drawingml/2006/picture">
+                <pic:pic xmlns:pic="http://schemas.openxmlformats.org/drawingml/2006/picture">
+                  <pic:nvPicPr>
+                    <pic:cNvPr id="0" name="Picture 2"/>
+                    <pic:cNvPicPr>
+                      <a:picLocks noChangeAspect="1" noChangeArrowheads="1"/>
+                    </pic:cNvPicPr>
+                  </pic:nvPicPr>
+                  <pic:blipFill>
+                    <a:blip r:embed="rId9">
+                      <a:extLst>
+                        <a:ext uri="{28A0092B-C50C-407E-A947-70E740481C1C}">
+                          <a14:useLocalDpi xmlns:a14="http://schemas.microsoft.com/office/drawing/2010/main" val="0"/>
+                        </a:ext>
+                      </a:extLst>
+                    </a:blip>
+                    <a:srcRect/>
+                    <a:stretch>
+                      <a:fillRect/>
+                    </a:stretch>
+                  </pic:blipFill>
+                  <pic:spPr bwMode="auto">
+                    <a:xfrm>
+                      <a:off x="0" y="0"/>
+                      <a:ext cx="5335270" cy="4723130"/>
+                    </a:xfrm>
+                    <a:prstGeom prst="rect">
+                      <a:avLst/>
+                    </a:prstGeom>
+                    <a:noFill/>
+                    <a:ln>
+                      <a:noFill/>
+                    </a:ln>
+                  </pic:spPr>
+                </pic:pic>
+              </a:graphicData>
+            </a:graphic>
+          </wp:inline>
+        </w:drawing>
+      </w:r>
+    </w:p>
+    <w:p>
+      <w:pPr>
+        <w:tabs>
+          <w:tab w:val="left" w:leader="underscore" w:pos="3969"/>
+          <w:tab w:val="left" w:pos="4820"/>
+          <w:tab w:val="left" w:leader="underscore" w:pos="8789"/>
+        </w:tabs>
+        <w:spacing w:after="0"/>
+        <w:jc w:val="center"/>
+        <w:rPr>
+          <w:b/>
+          <w:color w:val="00B0F0"/>
+          <w:sz w:val="18"/>
+          <w:szCs w:val="18"/>
+        </w:rPr>
+      </w:pPr>
+      <w:r>
+        <w:rPr>
+          <w:b/>
+          <w:color w:val="00B0F0"/>
+          <w:sz w:val="18"/>
+          <w:szCs w:val="18"/>
+        </w:rPr>
+        <w:t>2</w:t>
+      </w:r>
+      <w:r>
+        <w:rPr>
+          <w:b/>
+          <w:color w:val="00B0F0"/>
+          <w:sz w:val="18"/>
+          <w:szCs w:val="18"/>
+        </w:rPr>
+        <w:t xml:space="preserve">. ábra – </w:t>
+      </w:r>
+      <w:r>
+        <w:rPr>
+          <w:b/>
+          <w:color w:val="00B0F0"/>
+          <w:sz w:val="18"/>
+          <w:szCs w:val="18"/>
+        </w:rPr>
+        <w:t>korcsoportvezetői</w:t>
+      </w:r>
+      <w:r>
+        <w:rPr>
+          <w:b/>
+          <w:color w:val="00B0F0"/>
+          <w:sz w:val="18"/>
+          <w:szCs w:val="18"/>
+        </w:rPr>
+        <w:t xml:space="preserve"> funkciók</w:t>
+      </w:r>
+    </w:p>
+    <w:p>
+      <w:pPr>
+        <w:tabs>
+          <w:tab w:val="left" w:leader="underscore" w:pos="3969"/>
+          <w:tab w:val="left" w:pos="4820"/>
+          <w:tab w:val="left" w:leader="underscore" w:pos="8789"/>
+        </w:tabs>
+        <w:rPr>
+          <w:b/>
+          <w:bCs/>
+          <w:i/>
+          <w:iCs/>
+          <w:sz w:val="23"/>
+          <w:szCs w:val="23"/>
+        </w:rPr>
+      </w:pPr>
+    </w:p>
+    <w:p>
+      <w:pPr>
+        <w:tabs>
+          <w:tab w:val="left" w:leader="underscore" w:pos="3969"/>
+          <w:tab w:val="left" w:pos="4820"/>
+          <w:tab w:val="left" w:leader="underscore" w:pos="8789"/>
+        </w:tabs>
+        <w:spacing w:after="0"/>
+      </w:pPr>
+      <w:r>
+        <w:t xml:space="preserve">A csoportvezető másik feladata szükség esetén a </w:t>
+      </w:r>
+      <w:r>
+        <w:rPr>
+          <w:rFonts w:ascii="Cambria" w:hAnsi="Cambria"/>
+          <w:b/>
+          <w:i/>
+        </w:rPr>
+        <w:t>táborozók törlése</w:t>
+      </w:r>
+      <w:r>
+        <w:t>, ekkor a csoportvezető kiválasztja a megfelelő táborozót a rendszerben és törli őt minden adatával együtt.</w:t>
+      </w:r>
+    </w:p>
+    <w:p>
+      <w:pPr>
+        <w:tabs>
+          <w:tab w:val="left" w:leader="underscore" w:pos="3969"/>
+          <w:tab w:val="left" w:pos="4820"/>
+          <w:tab w:val="left" w:leader="underscore" w:pos="8789"/>
+        </w:tabs>
+        <w:spacing w:after="0"/>
+      </w:pPr>
+    </w:p>
+    <w:p>
+      <w:pPr>
+        <w:pStyle w:val="Listaszerbekezds"/>
+        <w:numPr>
+          <w:ilvl w:val="0"/>
+          <w:numId w:val="9"/>
+        </w:numPr>
+        <w:spacing w:after="0"/>
+        <w:rPr>
+          <w:b/>
+          <w:sz w:val="24"/>
+        </w:rPr>
+      </w:pPr>
+      <w:r>
+        <w:rPr>
+          <w:b/>
+          <w:sz w:val="24"/>
+        </w:rPr>
         <w:t>A rendszer szerkezete</w:t>
       </w:r>
     </w:p>
@@ -656,11 +1060,69 @@
       <w:r>
         <w:rPr>
           <w:b/>
+          <w:sz w:val="40"/>
+          <w:szCs w:val="36"/>
+          <w:u w:val="single"/>
+        </w:rPr>
+        <w:t>M</w:t>
+      </w:r>
+      <w:r>
+        <w:rPr>
+          <w:b/>
+          <w:sz w:val="32"/>
+          <w:szCs w:val="36"/>
+          <w:u w:val="single"/>
+        </w:rPr>
+        <w:t>ELLÉKLET</w:t>
+      </w:r>
+      <w:r>
+        <w:rPr>
+          <w:b/>
           <w:sz w:val="36"/>
           <w:szCs w:val="36"/>
           <w:u w:val="single"/>
         </w:rPr>
-        <w:t>melléklet – Kezelőfelület látványtervek</w:t>
+        <w:t xml:space="preserve"> – </w:t>
+      </w:r>
+      <w:r>
+        <w:rPr>
+          <w:rFonts w:cstheme="minorHAnsi"/>
+          <w:b/>
+          <w:sz w:val="40"/>
+          <w:szCs w:val="36"/>
+          <w:u w:val="single"/>
+        </w:rPr>
+        <w:t>K</w:t>
+      </w:r>
+      <w:r>
+        <w:rPr>
+          <w:rFonts w:cstheme="minorHAnsi"/>
+          <w:b/>
+          <w:sz w:val="32"/>
+          <w:szCs w:val="36"/>
+          <w:u w:val="single"/>
+        </w:rPr>
+        <w:t>EZELŐFELÜLET</w:t>
+      </w:r>
+      <w:r>
+        <w:rPr>
+          <w:rFonts w:cstheme="minorHAnsi"/>
+          <w:b/>
+          <w:sz w:val="32"/>
+          <w:szCs w:val="36"/>
+          <w:u w:val="single"/>
+        </w:rPr>
+        <w:t xml:space="preserve"> </w:t>
+      </w:r>
+      <w:r>
+        <w:rPr>
+          <w:rFonts w:cstheme="minorHAnsi"/>
+          <w:b/>
+          <w:sz w:val="32"/>
+          <w:szCs w:val="36"/>
+          <w:u w:val="single"/>
+        </w:rPr>
+        <w:t>LÁTVÁNYTERVEK</w:t>
       </w:r>
     </w:p>
     <w:p>
@@ -711,58 +1173,85 @@
       <w:r>
         <w:rPr>
           <w:b/>
+          <w:sz w:val="40"/>
+          <w:szCs w:val="36"/>
+          <w:u w:val="single"/>
+        </w:rPr>
+        <w:t>M</w:t>
+      </w:r>
+      <w:r>
+        <w:rPr>
+          <w:b/>
+          <w:sz w:val="32"/>
+          <w:szCs w:val="36"/>
+          <w:u w:val="single"/>
+        </w:rPr>
+        <w:t>ELLÉKLET</w:t>
+      </w:r>
+      <w:r>
+        <w:rPr>
+          <w:b/>
           <w:sz w:val="36"/>
           <w:szCs w:val="36"/>
           <w:u w:val="single"/>
         </w:rPr>
-        <w:t xml:space="preserve">melléklet – </w:t>
-      </w:r>
-      <w:r>
+        <w:t xml:space="preserve"> – </w:t>
+      </w:r>
+      <w:r>
+        <w:rPr>
+          <w:b/>
+          <w:sz w:val="40"/>
+          <w:szCs w:val="36"/>
+          <w:u w:val="single"/>
+        </w:rPr>
+        <w:t>J</w:t>
+      </w:r>
+      <w:r>
+        <w:rPr>
+          <w:b/>
+          <w:sz w:val="32"/>
+          <w:szCs w:val="36"/>
+          <w:u w:val="single"/>
+        </w:rPr>
+        <w:t>EGYZŐKÖNYVEK</w:t>
+      </w:r>
+    </w:p>
+    <w:p>
+      <w:pPr>
         <w:rPr>
           <w:b/>
           <w:sz w:val="36"/>
           <w:szCs w:val="36"/>
           <w:u w:val="single"/>
         </w:rPr>
-        <w:t>Jegyzőkönyvek</w:t>
-      </w:r>
-    </w:p>
-    <w:p>
-      <w:pPr>
+      </w:pPr>
+      <w:r>
         <w:rPr>
           <w:b/>
           <w:sz w:val="36"/>
           <w:szCs w:val="36"/>
           <w:u w:val="single"/>
         </w:rPr>
-      </w:pPr>
-      <w:r>
+        <w:br w:type="page"/>
+      </w:r>
+    </w:p>
+    <w:p>
+      <w:pPr>
+        <w:jc w:val="center"/>
         <w:rPr>
           <w:b/>
           <w:sz w:val="36"/>
           <w:szCs w:val="36"/>
           <w:u w:val="single"/>
         </w:rPr>
-        <w:br w:type="page"/>
-      </w:r>
-    </w:p>
-    <w:p>
-      <w:pPr>
-        <w:jc w:val="center"/>
+      </w:pPr>
+      <w:r>
         <w:rPr>
           <w:b/>
           <w:sz w:val="36"/>
           <w:szCs w:val="36"/>
           <w:u w:val="single"/>
         </w:rPr>
-      </w:pPr>
-      <w:r>
-        <w:rPr>
-          <w:b/>
-          <w:sz w:val="36"/>
-          <w:szCs w:val="36"/>
-          <w:u w:val="single"/>
-        </w:rPr>
         <w:t>Jegyzőkönyv</w:t>
       </w:r>
     </w:p>
@@ -775,14 +1264,9 @@
       <w:r>
         <w:rPr>
           <w:b/>
-        </w:rPr>
-        <w:t>Időpont</w:t>
-      </w:r>
-      <w:r>
-        <w:rPr>
-          <w:b/>
-        </w:rPr>
-        <w:t>:</w:t>
+          <w:i/>
+        </w:rPr>
+        <w:t>Időpont:</w:t>
       </w:r>
       <w:r>
         <w:t xml:space="preserve"> </w:t>
@@ -800,14 +1284,15 @@
       <w:r>
         <w:rPr>
           <w:b/>
-        </w:rPr>
-        <w:t>Jelen vannak</w:t>
-      </w:r>
-      <w:r>
-        <w:rPr>
-          <w:b/>
-        </w:rPr>
-        <w:t xml:space="preserve">: </w:t>
+          <w:i/>
+        </w:rPr>
+        <w:t>Jelen vannak:</w:t>
+      </w:r>
+      <w:r>
+        <w:rPr>
+          <w:b/>
+        </w:rPr>
+        <w:t xml:space="preserve"> </w:t>
       </w:r>
       <w:r>
         <w:rPr>
@@ -855,11 +1340,13 @@
         <w:spacing w:after="0"/>
         <w:rPr>
           <w:b/>
-        </w:rPr>
-      </w:pPr>
-      <w:r>
-        <w:rPr>
-          <w:b/>
+          <w:i/>
+        </w:rPr>
+      </w:pPr>
+      <w:r>
+        <w:rPr>
+          <w:b/>
+          <w:i/>
         </w:rPr>
         <w:t>Események:</w:t>
       </w:r>
@@ -1140,14 +1627,9 @@
       <w:r>
         <w:rPr>
           <w:b/>
-        </w:rPr>
-        <w:t>Időpont</w:t>
-      </w:r>
-      <w:r>
-        <w:rPr>
-          <w:b/>
-        </w:rPr>
-        <w:t>:</w:t>
+          <w:i/>
+        </w:rPr>
+        <w:t>Időpont:</w:t>
       </w:r>
       <w:r>
         <w:t xml:space="preserve"> </w:t>
@@ -1171,14 +1653,15 @@
       <w:r>
         <w:rPr>
           <w:b/>
-        </w:rPr>
-        <w:t>Jelen vannak</w:t>
-      </w:r>
-      <w:r>
-        <w:rPr>
-          <w:b/>
-        </w:rPr>
-        <w:t xml:space="preserve">: </w:t>
+          <w:i/>
+        </w:rPr>
+        <w:t>Jelen vannak:</w:t>
+      </w:r>
+      <w:r>
+        <w:rPr>
+          <w:b/>
+        </w:rPr>
+        <w:t xml:space="preserve"> </w:t>
       </w:r>
       <w:r>
         <w:rPr>
@@ -1235,11 +1718,13 @@
         <w:spacing w:after="0"/>
         <w:rPr>
           <w:b/>
-        </w:rPr>
-      </w:pPr>
-      <w:r>
-        <w:rPr>
-          <w:b/>
+          <w:i/>
+        </w:rPr>
+      </w:pPr>
+      <w:r>
+        <w:rPr>
+          <w:b/>
+          <w:i/>
         </w:rPr>
         <w:t>Események:</w:t>
       </w:r>
@@ -1460,14 +1945,9 @@
       <w:r>
         <w:rPr>
           <w:b/>
-        </w:rPr>
-        <w:t>Időpont</w:t>
-      </w:r>
-      <w:r>
-        <w:rPr>
-          <w:b/>
-        </w:rPr>
-        <w:t>:</w:t>
+          <w:i/>
+        </w:rPr>
+        <w:t>Időpont:</w:t>
       </w:r>
       <w:r>
         <w:t xml:space="preserve"> </w:t>
@@ -1497,14 +1977,15 @@
       <w:r>
         <w:rPr>
           <w:b/>
-        </w:rPr>
-        <w:t>Jelen vannak</w:t>
-      </w:r>
-      <w:r>
-        <w:rPr>
-          <w:b/>
-        </w:rPr>
-        <w:t xml:space="preserve">: </w:t>
+          <w:i/>
+        </w:rPr>
+        <w:t>Jelen vannak:</w:t>
+      </w:r>
+      <w:r>
+        <w:rPr>
+          <w:b/>
+        </w:rPr>
+        <w:t xml:space="preserve"> </w:t>
       </w:r>
       <w:r>
         <w:rPr>
@@ -1561,11 +2042,13 @@
         <w:spacing w:after="0"/>
         <w:rPr>
           <w:b/>
-        </w:rPr>
-      </w:pPr>
-      <w:r>
-        <w:rPr>
-          <w:b/>
+          <w:i/>
+        </w:rPr>
+      </w:pPr>
+      <w:r>
+        <w:rPr>
+          <w:b/>
+          <w:i/>
         </w:rPr>
         <w:t>Események:</w:t>
       </w:r>
@@ -1837,14 +2320,9 @@
       <w:r>
         <w:rPr>
           <w:b/>
-        </w:rPr>
-        <w:t>Időpont</w:t>
-      </w:r>
-      <w:r>
-        <w:rPr>
-          <w:b/>
-        </w:rPr>
-        <w:t>:</w:t>
+          <w:i/>
+        </w:rPr>
+        <w:t>Időpont:</w:t>
       </w:r>
       <w:r>
         <w:t xml:space="preserve"> </w:t>
@@ -1874,14 +2352,15 @@
       <w:r>
         <w:rPr>
           <w:b/>
-        </w:rPr>
-        <w:t>Jelen vannak</w:t>
-      </w:r>
-      <w:r>
-        <w:rPr>
-          <w:b/>
-        </w:rPr>
-        <w:t xml:space="preserve">: </w:t>
+          <w:i/>
+        </w:rPr>
+        <w:t>Jelen vannak:</w:t>
+      </w:r>
+      <w:r>
+        <w:rPr>
+          <w:b/>
+        </w:rPr>
+        <w:t xml:space="preserve"> </w:t>
       </w:r>
       <w:r>
         <w:tab/>
@@ -1918,11 +2397,13 @@
         <w:spacing w:after="0"/>
         <w:rPr>
           <w:b/>
-        </w:rPr>
-      </w:pPr>
-      <w:r>
-        <w:rPr>
-          <w:b/>
+          <w:i/>
+        </w:rPr>
+      </w:pPr>
+      <w:r>
+        <w:rPr>
+          <w:b/>
+          <w:i/>
         </w:rPr>
         <w:t>Események:</w:t>
       </w:r>
@@ -2066,8 +2547,6 @@
       <w:pPr>
         <w:pStyle w:val="NormlWeb"/>
       </w:pPr>
-      <w:bookmarkStart w:id="0" w:name="_GoBack"/>
-      <w:bookmarkEnd w:id="0"/>
     </w:p>
     <w:p>
       <w:pPr>
@@ -2167,8 +2646,8 @@
       </w:r>
     </w:p>
     <w:sectPr>
-      <w:headerReference w:type="default" r:id="rId9"/>
-      <w:footerReference w:type="default" r:id="rId10"/>
+      <w:headerReference w:type="default" r:id="rId10"/>
+      <w:footerReference w:type="default" r:id="rId11"/>
       <w:pgSz w:w="11906" w:h="16838"/>
       <w:pgMar w:top="1417" w:right="1417" w:bottom="1417" w:left="1417" w:header="708" w:footer="708" w:gutter="0"/>
       <w:cols w:space="708"/>
@@ -2294,8 +2773,9 @@
   <w:sdt>
     <w:sdtPr>
       <w:rPr>
-        <w:b/>
+        <w:rFonts w:asciiTheme="majorHAnsi" w:hAnsiTheme="majorHAnsi"/>
         <w:bCs/>
+        <w:sz w:val="28"/>
       </w:rPr>
       <w:alias w:val="Cím"/>
       <w:id w:val="77738743"/>
@@ -2316,14 +2796,15 @@
           <w:jc w:val="center"/>
           <w:rPr>
             <w:rFonts w:asciiTheme="majorHAnsi" w:eastAsiaTheme="majorEastAsia" w:hAnsiTheme="majorHAnsi" w:cstheme="majorBidi"/>
-            <w:sz w:val="32"/>
+            <w:sz w:val="40"/>
             <w:szCs w:val="32"/>
           </w:rPr>
         </w:pPr>
         <w:r>
           <w:rPr>
-            <w:b/>
+            <w:rFonts w:asciiTheme="majorHAnsi" w:hAnsiTheme="majorHAnsi"/>
             <w:bCs/>
+            <w:sz w:val="28"/>
           </w:rPr>
           <w:t>Szoftvertechnológia Gyakorlat (OE-NIK)</w:t>
         </w:r>
@@ -3012,6 +3493,95 @@
     </w:lvl>
   </w:abstractNum>
   <w:abstractNum w:abstractNumId="7">
+    <w:nsid w:val="72B61085"/>
+    <w:multiLevelType w:val="hybridMultilevel"/>
+    <w:tmpl w:val="1D84BFE2"/>
+    <w:lvl w:ilvl="0" w:tplc="0E148E14">
+      <w:start w:val="1"/>
+      <w:numFmt w:val="decimal"/>
+      <w:lvlText w:val="%1."/>
+      <w:lvlJc w:val="left"/>
+      <w:pPr>
+        <w:ind w:left="1065" w:hanging="360"/>
+      </w:pPr>
+      <w:rPr>
+        <w:rFonts w:hint="default"/>
+      </w:rPr>
+    </w:lvl>
+    <w:lvl w:ilvl="1" w:tplc="040E0019" w:tentative="1">
+      <w:start w:val="1"/>
+      <w:numFmt w:val="lowerLetter"/>
+      <w:lvlText w:val="%2."/>
+      <w:lvlJc w:val="left"/>
+      <w:pPr>
+        <w:ind w:left="1785" w:hanging="360"/>
+      </w:pPr>
+    </w:lvl>
+    <w:lvl w:ilvl="2" w:tplc="040E001B" w:tentative="1">
+      <w:start w:val="1"/>
+      <w:numFmt w:val="lowerRoman"/>
+      <w:lvlText w:val="%3."/>
+      <w:lvlJc w:val="right"/>
+      <w:pPr>
+        <w:ind w:left="2505" w:hanging="180"/>
+      </w:pPr>
+    </w:lvl>
+    <w:lvl w:ilvl="3" w:tplc="040E000F" w:tentative="1">
+      <w:start w:val="1"/>
+      <w:numFmt w:val="decimal"/>
+      <w:lvlText w:val="%4."/>
+      <w:lvlJc w:val="left"/>
+      <w:pPr>
+        <w:ind w:left="3225" w:hanging="360"/>
+      </w:pPr>
+    </w:lvl>
+    <w:lvl w:ilvl="4" w:tplc="040E0019" w:tentative="1">
+      <w:start w:val="1"/>
+      <w:numFmt w:val="lowerLetter"/>
+      <w:lvlText w:val="%5."/>
+      <w:lvlJc w:val="left"/>
+      <w:pPr>
+        <w:ind w:left="3945" w:hanging="360"/>
+      </w:pPr>
+    </w:lvl>
+    <w:lvl w:ilvl="5" w:tplc="040E001B" w:tentative="1">
+      <w:start w:val="1"/>
+      <w:numFmt w:val="lowerRoman"/>
+      <w:lvlText w:val="%6."/>
+      <w:lvlJc w:val="right"/>
+      <w:pPr>
+        <w:ind w:left="4665" w:hanging="180"/>
+      </w:pPr>
+    </w:lvl>
+    <w:lvl w:ilvl="6" w:tplc="040E000F" w:tentative="1">
+      <w:start w:val="1"/>
+      <w:numFmt w:val="decimal"/>
+      <w:lvlText w:val="%7."/>
+      <w:lvlJc w:val="left"/>
+      <w:pPr>
+        <w:ind w:left="5385" w:hanging="360"/>
+      </w:pPr>
+    </w:lvl>
+    <w:lvl w:ilvl="7" w:tplc="040E0019" w:tentative="1">
+      <w:start w:val="1"/>
+      <w:numFmt w:val="lowerLetter"/>
+      <w:lvlText w:val="%8."/>
+      <w:lvlJc w:val="left"/>
+      <w:pPr>
+        <w:ind w:left="6105" w:hanging="360"/>
+      </w:pPr>
+    </w:lvl>
+    <w:lvl w:ilvl="8" w:tplc="040E001B" w:tentative="1">
+      <w:start w:val="1"/>
+      <w:numFmt w:val="lowerRoman"/>
+      <w:lvlText w:val="%9."/>
+      <w:lvlJc w:val="right"/>
+      <w:pPr>
+        <w:ind w:left="6825" w:hanging="180"/>
+      </w:pPr>
+    </w:lvl>
+  </w:abstractNum>
+  <w:abstractNum w:abstractNumId="8">
     <w:nsid w:val="7AD64526"/>
     <w:multiLevelType w:val="hybridMultilevel"/>
     <w:tmpl w:val="EF30BB46"/>
@@ -3143,10 +3713,13 @@
     <w:abstractNumId w:val="3"/>
   </w:num>
   <w:num w:numId="7">
-    <w:abstractNumId w:val="7"/>
+    <w:abstractNumId w:val="8"/>
   </w:num>
   <w:num w:numId="8">
     <w:abstractNumId w:val="1"/>
+  </w:num>
+  <w:num w:numId="9">
+    <w:abstractNumId w:val="7"/>
   </w:num>
 </w:numbering>
 </file>
@@ -3806,6 +4379,7 @@
 <file path=word/glossary/fontTable.xml><?xml version="1.0" encoding="utf-8"?>
 <w:fonts xmlns:mc="http://schemas.openxmlformats.org/markup-compatibility/2006" xmlns:r="http://schemas.openxmlformats.org/officeDocument/2006/relationships" xmlns:w="http://schemas.openxmlformats.org/wordprocessingml/2006/main" xmlns:w14="http://schemas.microsoft.com/office/word/2010/wordml" mc:Ignorable="w14">
   <w:font w:name="Times New Roman">
+    <w:altName w:val="Times New Roman"/>
     <w:panose1 w:val="02020603050405020304"/>
     <w:charset w:val="EE"/>
     <w:family w:val="roman"/>
@@ -3880,6 +4454,7 @@
     <w:rsid w:val="00786780"/>
     <w:rsid w:val="00A26A14"/>
     <w:rsid w:val="00A47B37"/>
+    <w:rsid w:val="00B05119"/>
     <w:rsid w:val="00BC6F29"/>
     <w:rsid w:val="00C97448"/>
   </w:rsids>
@@ -4596,7 +5171,7 @@
 </file>
 
 <file path=customXml/itemProps1.xml><?xml version="1.0" encoding="utf-8"?>
-<ds:datastoreItem xmlns:ds="http://schemas.openxmlformats.org/officeDocument/2006/customXml" ds:itemID="{7BC40CB0-7DB0-49B7-9564-3D6D9C6094D0}">
+<ds:datastoreItem xmlns:ds="http://schemas.openxmlformats.org/officeDocument/2006/customXml" ds:itemID="{614A489A-85D1-495B-82C2-634D34B8F643}">
   <ds:schemaRefs>
     <ds:schemaRef ds:uri="http://schemas.openxmlformats.org/officeDocument/2006/bibliography"/>
   </ds:schemaRefs>

</xml_diff>

<commit_message>
előzetes dokumentációk integrálása a dokumentációba
</commit_message>
<xml_diff>
--- a/Dokumentáció/Előkészítési dokumentáció.docx
+++ b/Dokumentáció/Előkészítési dokumentáció.docx
@@ -664,22 +664,21 @@
           <w:tab w:val="left" w:pos="4820"/>
           <w:tab w:val="left" w:leader="underscore" w:pos="8789"/>
         </w:tabs>
-        <w:spacing w:after="0"/>
-      </w:pPr>
-      <w:r>
-        <w:t>A tábor vezetői statisztikákat kérhetnek le egy m</w:t>
-      </w:r>
-      <w:r>
-        <w:t>egadott időszakról, különböző</w:t>
-      </w:r>
-      <w:r>
-        <w:t>,</w:t>
-      </w:r>
-      <w:r>
-        <w:t xml:space="preserve"> előre definiált </w:t>
-      </w:r>
-      <w:r>
-        <w:t>szempontok szerint.</w:t>
+      </w:pPr>
+      <w:r>
+        <w:t>A tábor vezetői statisztikákat kér</w:t>
+      </w:r>
+      <w:r>
+        <w:t xml:space="preserve">hetnek egy megadott időszakról, </w:t>
+      </w:r>
+      <w:r>
+        <w:t>különböző, előre</w:t>
+      </w:r>
+      <w:r>
+        <w:t xml:space="preserve"> definiált szempontok szerint. </w:t>
+      </w:r>
+      <w:r>
+        <w:t>A házak, szobák és turnusok kezelése is az ő hatáskörükbe tartozik.</w:t>
       </w:r>
     </w:p>
     <w:p>
@@ -704,7 +703,7 @@
           <w:lang w:eastAsia="hu-HU"/>
         </w:rPr>
         <w:drawing>
-          <wp:inline distT="0" distB="0" distL="0" distR="0">
+          <wp:inline distT="0" distB="0" distL="0" distR="0" wp14:anchorId="57FADD16" wp14:editId="4E008802">
             <wp:extent cx="5760720" cy="5003411"/>
             <wp:effectExtent l="0" t="0" r="0" b="6985"/>
             <wp:docPr id="16" name="Kép 16"/>
@@ -769,16 +768,349 @@
           <w:tab w:val="left" w:pos="4820"/>
           <w:tab w:val="left" w:leader="underscore" w:pos="8789"/>
         </w:tabs>
+        <w:spacing w:before="240"/>
+      </w:pPr>
+      <w:r>
+        <w:t xml:space="preserve">A </w:t>
+      </w:r>
+      <w:r>
+        <w:rPr>
+          <w:rFonts w:ascii="Cambria" w:hAnsi="Cambria"/>
+          <w:b/>
+          <w:i/>
+        </w:rPr>
+        <w:t>s</w:t>
+      </w:r>
+      <w:r>
+        <w:rPr>
+          <w:rFonts w:ascii="Cambria" w:hAnsi="Cambria"/>
+          <w:b/>
+          <w:i/>
+        </w:rPr>
+        <w:t>tatisztikák l</w:t>
+      </w:r>
+      <w:r>
+        <w:rPr>
+          <w:rFonts w:ascii="Cambria" w:hAnsi="Cambria"/>
+          <w:b/>
+          <w:i/>
+        </w:rPr>
+        <w:t>ekérése</w:t>
+      </w:r>
+      <w:r>
+        <w:t xml:space="preserve"> során a táborvezetőnek be kell lépnie a s</w:t>
+      </w:r>
+      <w:r>
+        <w:t>tatisztika-kezelő rendsze</w:t>
+      </w:r>
+      <w:r>
+        <w:t>rbe, majd ki kell választania a készí</w:t>
+      </w:r>
+      <w:r>
+        <w:t xml:space="preserve">tendő statisztika típusát, majd </w:t>
+      </w:r>
+      <w:r>
+        <w:t xml:space="preserve">el kell indítania a statisztikakészítést. </w:t>
+      </w:r>
+      <w:r>
+        <w:br/>
+      </w:r>
+      <w:r>
+        <w:t>A rendszer megjeleníti a statiszt</w:t>
+      </w:r>
+      <w:r>
+        <w:t>ikát, amely később exportálható.</w:t>
+      </w:r>
+    </w:p>
+    <w:p>
+      <w:pPr>
+        <w:tabs>
+          <w:tab w:val="left" w:leader="underscore" w:pos="3969"/>
+          <w:tab w:val="left" w:pos="4820"/>
+          <w:tab w:val="left" w:leader="underscore" w:pos="8789"/>
+        </w:tabs>
+      </w:pPr>
+      <w:r>
+        <w:rPr>
+          <w:rFonts w:ascii="Cambria" w:hAnsi="Cambria"/>
+          <w:b/>
+          <w:i/>
+        </w:rPr>
+        <w:t>Há</w:t>
+      </w:r>
+      <w:r>
+        <w:rPr>
+          <w:rFonts w:ascii="Cambria" w:hAnsi="Cambria"/>
+          <w:b/>
+          <w:i/>
+        </w:rPr>
+        <w:t>z felvétele</w:t>
+      </w:r>
+      <w:r>
+        <w:t xml:space="preserve"> során a táborvezető megnyitja a ház-kezelő</w:t>
+      </w:r>
+      <w:r>
+        <w:t>t, ahol meg</w:t>
+      </w:r>
+      <w:r>
+        <w:t>adhatja a ház nevét, házszámot, m</w:t>
+      </w:r>
+      <w:r>
+        <w:t>ajd a mentés gombbal elmentheti, azt.</w:t>
+      </w:r>
+    </w:p>
+    <w:p>
+      <w:pPr>
+        <w:tabs>
+          <w:tab w:val="left" w:leader="underscore" w:pos="3969"/>
+          <w:tab w:val="left" w:pos="4820"/>
+          <w:tab w:val="left" w:leader="underscore" w:pos="8789"/>
+        </w:tabs>
+      </w:pPr>
+      <w:r>
+        <w:rPr>
+          <w:rFonts w:ascii="Cambria" w:hAnsi="Cambria"/>
+          <w:b/>
+          <w:i/>
+        </w:rPr>
+        <w:t>Ház törlése</w:t>
+      </w:r>
+      <w:r>
+        <w:t xml:space="preserve"> sorá</w:t>
+      </w:r>
+      <w:r>
+        <w:t>n a táborvezető megnyitja a h</w:t>
+      </w:r>
+      <w:r>
+        <w:t>á</w:t>
+      </w:r>
+      <w:r>
+        <w:t xml:space="preserve">z-kezelőt, ahol kiválasztja a </w:t>
+      </w:r>
+      <w:r>
+        <w:t>megjelenő listából a törlendő házat, és törli azt.</w:t>
+      </w:r>
+    </w:p>
+    <w:p>
+      <w:pPr>
+        <w:tabs>
+          <w:tab w:val="left" w:leader="underscore" w:pos="3969"/>
+          <w:tab w:val="left" w:pos="4820"/>
+          <w:tab w:val="left" w:leader="underscore" w:pos="8789"/>
+        </w:tabs>
+      </w:pPr>
+      <w:r>
+        <w:rPr>
+          <w:rFonts w:ascii="Cambria" w:hAnsi="Cambria"/>
+          <w:b/>
+          <w:i/>
+        </w:rPr>
+        <w:t>Szoba bevitele</w:t>
+      </w:r>
+      <w:r>
+        <w:t xml:space="preserve"> során a tábo</w:t>
+      </w:r>
+      <w:r>
+        <w:t xml:space="preserve">rvezető a ház-kezelőben </w:t>
+      </w:r>
+      <w:r>
+        <w:t>kiválasztja azt a házat, ahol szobát akar l</w:t>
+      </w:r>
+      <w:r>
+        <w:t>étrehozni, és ott a szobaszám, illetve a férőhely megadása után menti</w:t>
+      </w:r>
+      <w:r>
+        <w:t xml:space="preserve"> azt.</w:t>
+      </w:r>
+    </w:p>
+    <w:p>
+      <w:pPr>
+        <w:tabs>
+          <w:tab w:val="left" w:leader="underscore" w:pos="3969"/>
+          <w:tab w:val="left" w:pos="4820"/>
+          <w:tab w:val="left" w:leader="underscore" w:pos="8789"/>
+        </w:tabs>
+      </w:pPr>
+      <w:r>
+        <w:t xml:space="preserve">A </w:t>
+      </w:r>
+      <w:r>
+        <w:rPr>
+          <w:rFonts w:ascii="Cambria" w:hAnsi="Cambria"/>
+          <w:b/>
+          <w:i/>
+        </w:rPr>
+        <w:t>Szoba adatainak</w:t>
+      </w:r>
+      <w:r>
+        <w:t xml:space="preserve"> módosítása sorá</w:t>
+      </w:r>
+      <w:r>
+        <w:t xml:space="preserve">n a táborvezető a ház-kezelőben, </w:t>
+      </w:r>
+      <w:r>
+        <w:t>kivála</w:t>
+      </w:r>
+      <w:r>
+        <w:t>szt egy házat, annak egy szobáj</w:t>
+      </w:r>
+      <w:r>
+        <w:t>át, amit módosíta</w:t>
+      </w:r>
+      <w:r>
+        <w:t xml:space="preserve">ni akar. </w:t>
+      </w:r>
+      <w:r>
+        <w:t>Átírja a szobaszámot és/vagy a szoba férőhelyeinek számát, majd menti a változást.</w:t>
+      </w:r>
+    </w:p>
+    <w:p>
+      <w:pPr>
+        <w:tabs>
+          <w:tab w:val="left" w:leader="underscore" w:pos="3969"/>
+          <w:tab w:val="left" w:pos="4820"/>
+          <w:tab w:val="left" w:leader="underscore" w:pos="8789"/>
+        </w:tabs>
+      </w:pPr>
+      <w:r>
+        <w:rPr>
+          <w:rFonts w:ascii="Cambria" w:hAnsi="Cambria"/>
+          <w:b/>
+          <w:i/>
+        </w:rPr>
+        <w:t>Szoba törlése</w:t>
+      </w:r>
+      <w:r>
+        <w:t xml:space="preserve"> sorá</w:t>
+      </w:r>
+      <w:r>
+        <w:t>n a táborvezető</w:t>
+      </w:r>
+      <w:r>
+        <w:t xml:space="preserve"> a ház-kezelőben</w:t>
+      </w:r>
+      <w:r>
+        <w:t xml:space="preserve"> </w:t>
+      </w:r>
+      <w:r>
+        <w:t>kiválaszt egy h</w:t>
+      </w:r>
+      <w:r>
+        <w:t>ázat</w:t>
+      </w:r>
+      <w:r>
+        <w:t xml:space="preserve"> majd, annak egy szobáj</w:t>
+      </w:r>
+      <w:r>
+        <w:t xml:space="preserve">át, amit törölni akar, </w:t>
+      </w:r>
+      <w:r>
+        <w:t>és</w:t>
+      </w:r>
+      <w:r>
+        <w:t xml:space="preserve"> t</w:t>
+      </w:r>
+      <w:r>
+        <w:t>örli a szobát.</w:t>
+      </w:r>
+    </w:p>
+    <w:p>
+      <w:pPr>
+        <w:tabs>
+          <w:tab w:val="left" w:leader="underscore" w:pos="3969"/>
+          <w:tab w:val="left" w:pos="4820"/>
+          <w:tab w:val="left" w:leader="underscore" w:pos="8789"/>
+        </w:tabs>
+      </w:pPr>
+      <w:r>
+        <w:rPr>
+          <w:rFonts w:ascii="Cambria" w:hAnsi="Cambria"/>
+          <w:b/>
+          <w:i/>
+        </w:rPr>
+        <w:t>Turn</w:t>
+      </w:r>
+      <w:r>
+        <w:rPr>
+          <w:rFonts w:ascii="Cambria" w:hAnsi="Cambria"/>
+          <w:b/>
+          <w:i/>
+        </w:rPr>
+        <w:t>us bevitele</w:t>
+      </w:r>
+      <w:r>
+        <w:t xml:space="preserve"> során a táborvezető</w:t>
+      </w:r>
+      <w:r>
+        <w:t xml:space="preserve"> </w:t>
+      </w:r>
+      <w:r>
+        <w:t>belép a turnus-kezelőbe, ott</w:t>
+      </w:r>
+      <w:r>
+        <w:t xml:space="preserve"> a turnus felvitele panelen megadja a turn</w:t>
+      </w:r>
+      <w:r>
+        <w:t>us nevét, kezdő, és befej</w:t>
+      </w:r>
+      <w:r>
+        <w:t>ező dátumát.</w:t>
+      </w:r>
+    </w:p>
+    <w:p>
+      <w:pPr>
+        <w:tabs>
+          <w:tab w:val="left" w:leader="underscore" w:pos="3969"/>
+          <w:tab w:val="left" w:pos="4820"/>
+          <w:tab w:val="left" w:leader="underscore" w:pos="8789"/>
+        </w:tabs>
         <w:spacing w:after="0"/>
       </w:pPr>
       <w:r>
-        <w:t>[táborvezető használati esete</w:t>
-      </w:r>
-      <w:r>
-        <w:t>…</w:t>
-      </w:r>
-      <w:r>
-        <w:t>]</w:t>
+        <w:rPr>
+          <w:rFonts w:ascii="Cambria" w:hAnsi="Cambria"/>
+          <w:b/>
+          <w:i/>
+        </w:rPr>
+        <w:t>Táboro</w:t>
+      </w:r>
+      <w:r>
+        <w:rPr>
+          <w:rFonts w:ascii="Cambria" w:hAnsi="Cambria"/>
+          <w:b/>
+          <w:i/>
+        </w:rPr>
+        <w:t>zó bevitele</w:t>
+      </w:r>
+      <w:r>
+        <w:t xml:space="preserve"> során a táborvezető </w:t>
+      </w:r>
+      <w:r>
+        <w:t>a táborozó-kezelőben az új táb</w:t>
+      </w:r>
+      <w:r>
+        <w:t xml:space="preserve">orozó felvitele résznél megadja </w:t>
+      </w:r>
+      <w:r>
+        <w:t>a táborozó nev</w:t>
+      </w:r>
+      <w:r>
+        <w:t>ét, s</w:t>
+      </w:r>
+      <w:r>
+        <w:t>zületési</w:t>
+      </w:r>
+      <w:r>
+        <w:t xml:space="preserve"> dátumát, származási országát, </w:t>
+      </w:r>
+      <w:r>
+        <w:t xml:space="preserve">elérhetőségeit, esetleges betegségeit, és egy megjegyzést </w:t>
+      </w:r>
+      <w:r>
+        <w:t xml:space="preserve">is fűzhet az adott táborozóhoz. </w:t>
+      </w:r>
+      <w:r>
+        <w:t>Miután ezt megtette, elmentheti a táborozót.</w:t>
       </w:r>
     </w:p>
     <w:p>
@@ -1032,15 +1364,28 @@
           <w:tab w:val="left" w:pos="4820"/>
           <w:tab w:val="left" w:leader="underscore" w:pos="8789"/>
         </w:tabs>
-        <w:rPr>
-          <w:b/>
-          <w:bCs/>
+        <w:spacing w:before="240" w:after="0"/>
+      </w:pPr>
+      <w:r>
+        <w:t xml:space="preserve">A </w:t>
+      </w:r>
+      <w:r>
+        <w:t>kor</w:t>
+      </w:r>
+      <w:r>
+        <w:t xml:space="preserve">csoportvezető másik feladata szükség esetén a </w:t>
+      </w:r>
+      <w:r>
+        <w:rPr>
+          <w:rFonts w:ascii="Cambria" w:hAnsi="Cambria"/>
+          <w:b/>
           <w:i/>
-          <w:iCs/>
-          <w:sz w:val="23"/>
-          <w:szCs w:val="23"/>
-        </w:rPr>
-      </w:pPr>
+        </w:rPr>
+        <w:t>táborozók törlése</w:t>
+      </w:r>
+      <w:r>
+        <w:t>, ekkor a csoportvezető kiválasztja a megfelelő táborozót a rendszerben és törli őt minden adatával együtt.</w:t>
+      </w:r>
     </w:p>
     <w:p>
       <w:pPr>
@@ -1051,25 +1396,48 @@
         </w:tabs>
         <w:spacing w:after="0"/>
       </w:pPr>
-      <w:r>
-        <w:t xml:space="preserve">A </w:t>
-      </w:r>
-      <w:r>
-        <w:t>kor</w:t>
-      </w:r>
-      <w:r>
-        <w:t xml:space="preserve">csoportvezető másik feladata szükség esetén a </w:t>
-      </w:r>
+    </w:p>
+    <w:p>
+      <w:pPr>
+        <w:tabs>
+          <w:tab w:val="left" w:leader="underscore" w:pos="3969"/>
+          <w:tab w:val="left" w:pos="4820"/>
+          <w:tab w:val="left" w:leader="underscore" w:pos="8789"/>
+        </w:tabs>
+      </w:pPr>
+      <w:r>
+        <w:t xml:space="preserve">Az ifjúsági vezetők feladata a táborozók bevitele a rendszerbe, illetve adataik karbantartása. Az ifjúsági vezetők számára elérhető a táborozók listája, az egyes műveleteket innen indítják. </w:t>
+      </w:r>
+    </w:p>
+    <w:p>
+      <w:pPr>
+        <w:tabs>
+          <w:tab w:val="left" w:leader="underscore" w:pos="3969"/>
+          <w:tab w:val="left" w:pos="4820"/>
+          <w:tab w:val="left" w:leader="underscore" w:pos="8789"/>
+        </w:tabs>
+      </w:pPr>
       <w:r>
         <w:rPr>
           <w:rFonts w:ascii="Cambria" w:hAnsi="Cambria"/>
           <w:b/>
           <w:i/>
         </w:rPr>
-        <w:t>táborozók törlése</w:t>
-      </w:r>
-      <w:r>
-        <w:t>, ekkor a csoportvezető kiválasztja a megfelelő táborozót a rendszerben és törli őt minden adatával együtt.</w:t>
+        <w:t>Adatok bevitele</w:t>
+      </w:r>
+      <w:r>
+        <w:t xml:space="preserve"> esetén az ifjúsági vezető szükség esetén a táborozókat egyesével vagy csoportosan is feltöltheti. Előbbi esetben a </w:t>
+      </w:r>
+      <w:r>
+        <w:rPr>
+          <w:rFonts w:ascii="Cambria" w:hAnsi="Cambria"/>
+          <w:b/>
+          <w:i/>
+        </w:rPr>
+        <w:t>táborozók adatainak módosítására</w:t>
+      </w:r>
+      <w:r>
+        <w:t xml:space="preserve"> is szolgáló felületen keresztül adhatja meg az új táborozó adatait. </w:t>
       </w:r>
     </w:p>
     <w:p>
@@ -1081,19 +1449,28 @@
         </w:tabs>
         <w:spacing w:after="0"/>
       </w:pPr>
-    </w:p>
-    <w:p>
-      <w:pPr>
-        <w:tabs>
-          <w:tab w:val="left" w:leader="underscore" w:pos="3969"/>
-          <w:tab w:val="left" w:pos="4820"/>
-          <w:tab w:val="left" w:leader="underscore" w:pos="8789"/>
-        </w:tabs>
-        <w:spacing w:after="0"/>
-      </w:pPr>
-      <w:r>
-        <w:t>[ide jön az ifivezető használati esete]</w:t>
-      </w:r>
+      <w:r>
+        <w:t xml:space="preserve">Az </w:t>
+      </w:r>
+      <w:r>
+        <w:rPr>
+          <w:rFonts w:ascii="Cambria" w:hAnsi="Cambria"/>
+          <w:b/>
+          <w:i/>
+        </w:rPr>
+        <w:t>importálás</w:t>
+      </w:r>
+      <w:r>
+        <w:t xml:space="preserve"> egy sablonnak megfelelő szemantikájú CSV fájlon keresztül történik. Az ifjúsági vezetők feladata a táborozók beosztása csoportokba, ezt a táborozók kijelölésével, majd</w:t>
+      </w:r>
+      <w:r>
+        <w:t xml:space="preserve"> ott egy</w:t>
+      </w:r>
+      <w:r>
+        <w:t xml:space="preserve"> csoport kijelölésével tehetik meg.</w:t>
+      </w:r>
+      <w:bookmarkStart w:id="0" w:name="_GoBack"/>
+      <w:bookmarkEnd w:id="0"/>
     </w:p>
     <w:p>
       <w:pPr>
@@ -1882,28 +2259,8 @@
           <w:sz w:val="18"/>
           <w:szCs w:val="18"/>
         </w:rPr>
-        <w:t>7</w:t>
-      </w:r>
-      <w:r>
-        <w:rPr>
-          <w:b/>
-          <w:color w:val="00B0F0"/>
-          <w:sz w:val="18"/>
-          <w:szCs w:val="18"/>
-        </w:rPr>
-        <w:t xml:space="preserve">. ábra – </w:t>
-      </w:r>
-      <w:r>
-        <w:rPr>
-          <w:b/>
-          <w:color w:val="00B0F0"/>
-          <w:sz w:val="18"/>
-          <w:szCs w:val="18"/>
-        </w:rPr>
-        <w:t>A rendszer felbontása</w:t>
-      </w:r>
-      <w:bookmarkStart w:id="0" w:name="_GoBack"/>
-      <w:bookmarkEnd w:id="0"/>
+        <w:t>7. ábra – A rendszer felbontása</w:t>
+      </w:r>
     </w:p>
     <w:p>
       <w:r>
@@ -2126,10 +2483,10 @@
           <w:lang w:eastAsia="hu-HU"/>
         </w:rPr>
         <w:drawing>
-          <wp:inline distT="0" distB="0" distL="0" distR="0" wp14:anchorId="3AE4CBA5" wp14:editId="24E119F7">
-            <wp:extent cx="2073600" cy="1630800"/>
-            <wp:effectExtent l="0" t="0" r="3175" b="7620"/>
-            <wp:docPr id="13" name="Kép 13"/>
+          <wp:inline distT="0" distB="0" distL="0" distR="0" wp14:anchorId="7885276D" wp14:editId="55D0D557">
+            <wp:extent cx="2278800" cy="1630800"/>
+            <wp:effectExtent l="0" t="0" r="7620" b="7620"/>
+            <wp:docPr id="3" name="Kép 3"/>
             <wp:cNvGraphicFramePr>
               <a:graphicFrameLocks xmlns:a="http://schemas.openxmlformats.org/drawingml/2006/main" noChangeAspect="1"/>
             </wp:cNvGraphicFramePr>
@@ -2149,7 +2506,7 @@
                   <pic:spPr>
                     <a:xfrm>
                       <a:off x="0" y="0"/>
-                      <a:ext cx="2073600" cy="1630800"/>
+                      <a:ext cx="2278800" cy="1630800"/>
                     </a:xfrm>
                     <a:prstGeom prst="rect">
                       <a:avLst/>
@@ -2402,15 +2759,7 @@
           <w:b/>
           <w:sz w:val="32"/>
         </w:rPr>
-        <w:t>Ifjúsági-</w:t>
-      </w:r>
-      <w:r>
-        <w:rPr>
-          <w:rFonts w:asciiTheme="majorHAnsi" w:hAnsiTheme="majorHAnsi" w:cs="Tahoma"/>
-          <w:b/>
-          <w:sz w:val="32"/>
-        </w:rPr>
-        <w:t>vezetői</w:t>
+        <w:t>Ifjúsági-vezetői</w:t>
       </w:r>
       <w:r>
         <w:rPr>
@@ -5923,10 +6272,11 @@
   </w:font>
   <w:font w:name="Tahoma">
     <w:panose1 w:val="020B0604030504040204"/>
-    <w:charset w:val="EE"/>
+    <w:charset w:val="00"/>
     <w:family w:val="swiss"/>
+    <w:notTrueType/>
     <w:pitch w:val="variable"/>
-    <w:sig w:usb0="E1002EFF" w:usb1="C000605B" w:usb2="00000029" w:usb3="00000000" w:csb0="000101FF" w:csb1="00000000"/>
+    <w:sig w:usb0="00000003" w:usb1="00000000" w:usb2="00000000" w:usb3="00000000" w:csb0="00000001" w:csb1="00000000"/>
   </w:font>
   <w:font w:name="Cambria">
     <w:panose1 w:val="02040503050406030204"/>
@@ -5955,6 +6305,7 @@
     <w:rsidRoot w:val="007621B4"/>
     <w:rsid w:val="002B3E6D"/>
     <w:rsid w:val="002F1BD2"/>
+    <w:rsid w:val="00507FA1"/>
     <w:rsid w:val="00527ADD"/>
     <w:rsid w:val="00671ED1"/>
     <w:rsid w:val="00703172"/>
@@ -6681,7 +7032,7 @@
 </file>
 
 <file path=customXml/itemProps1.xml><?xml version="1.0" encoding="utf-8"?>
-<ds:datastoreItem xmlns:ds="http://schemas.openxmlformats.org/officeDocument/2006/customXml" ds:itemID="{B345115A-9ACF-4585-8707-4640EA8AB1D6}">
+<ds:datastoreItem xmlns:ds="http://schemas.openxmlformats.org/officeDocument/2006/customXml" ds:itemID="{50F6CA24-E2B9-4C38-81D5-059A0A3AF0C4}">
   <ds:schemaRefs>
     <ds:schemaRef ds:uri="http://schemas.openxmlformats.org/officeDocument/2006/bibliography"/>
   </ds:schemaRefs>

</xml_diff>

<commit_message>
ifivezető class dokumetáció+ szebb diagrammok
</commit_message>
<xml_diff>
--- a/Dokumentáció/Előkészítési dokumentáció.docx
+++ b/Dokumentáció/Előkészítési dokumentáció.docx
@@ -1730,9 +1730,9 @@
         </w:rPr>
         <w:drawing>
           <wp:inline distT="0" distB="0" distL="0" distR="0">
-            <wp:extent cx="4831200" cy="5223600"/>
-            <wp:effectExtent l="0" t="0" r="7620" b="0"/>
-            <wp:docPr id="6" name="Kép 6"/>
+            <wp:extent cx="4662000" cy="5040000"/>
+            <wp:effectExtent l="0" t="0" r="5715" b="8255"/>
+            <wp:docPr id="26" name="Kép 26"/>
             <wp:cNvGraphicFramePr>
               <a:graphicFrameLocks xmlns:a="http://schemas.openxmlformats.org/drawingml/2006/main" noChangeAspect="1"/>
             </wp:cNvGraphicFramePr>
@@ -1740,7 +1740,7 @@
               <a:graphicData uri="http://schemas.openxmlformats.org/drawingml/2006/picture">
                 <pic:pic xmlns:pic="http://schemas.openxmlformats.org/drawingml/2006/picture">
                   <pic:nvPicPr>
-                    <pic:cNvPr id="0" name="Picture 2"/>
+                    <pic:cNvPr id="0" name="Picture 7"/>
                     <pic:cNvPicPr>
                       <a:picLocks noChangeAspect="1" noChangeArrowheads="1"/>
                     </pic:cNvPicPr>
@@ -1761,7 +1761,7 @@
                   <pic:spPr bwMode="auto">
                     <a:xfrm>
                       <a:off x="0" y="0"/>
-                      <a:ext cx="4831200" cy="5223600"/>
+                      <a:ext cx="4662000" cy="5040000"/>
                     </a:xfrm>
                     <a:prstGeom prst="rect">
                       <a:avLst/>
@@ -2211,7 +2211,7 @@
     </w:p>
     <w:p>
       <w:pPr>
-        <w:spacing w:before="240" w:after="0"/>
+        <w:spacing w:before="240"/>
       </w:pPr>
       <w:r>
         <w:t xml:space="preserve">A </w:t>
@@ -2315,12 +2315,60 @@
     </w:p>
     <w:p>
       <w:pPr>
+        <w:spacing w:before="240" w:after="0"/>
+      </w:pPr>
+      <w:r>
+        <w:t>Az ifjúsági vezet</w:t>
+      </w:r>
+      <w:r>
+        <w:t>ő is rendelkezik saját interféss</w:t>
+      </w:r>
+      <w:r>
+        <w:t xml:space="preserve">zel, a szintjén elérhető funkciókat a többiek számára is szükséges </w:t>
+      </w:r>
+      <w:r>
+        <w:rPr>
+          <w:rFonts w:ascii="Cambria" w:hAnsi="Cambria"/>
+          <w:b/>
+          <w:i/>
+        </w:rPr>
+        <w:t>TáborozóKezelő</w:t>
+      </w:r>
+      <w:r>
+        <w:t xml:space="preserve">, illetve a táborozók tömeges bevitelét lehetővé tévő </w:t>
+      </w:r>
+      <w:r>
+        <w:rPr>
+          <w:rFonts w:ascii="Cambria" w:hAnsi="Cambria"/>
+          <w:b/>
+          <w:i/>
+        </w:rPr>
+        <w:t>TáborozóImportKezelő</w:t>
+      </w:r>
+      <w:r>
+        <w:t xml:space="preserve"> biztosítják. E</w:t>
+      </w:r>
+      <w:r>
+        <w:t>zen kezelőkön keresztül elérhető adatokat a Táborozó, a Cs</w:t>
+      </w:r>
+      <w:r>
+        <w:t>o</w:t>
+      </w:r>
+      <w:r>
+        <w:t>port, valamint a Szoba és Ház entitásokban tároljuk.</w:t>
+      </w:r>
+      <w:bookmarkStart w:id="0" w:name="_GoBack"/>
+      <w:bookmarkEnd w:id="0"/>
+    </w:p>
+    <w:p>
+      <w:pPr>
         <w:tabs>
           <w:tab w:val="left" w:leader="underscore" w:pos="3969"/>
           <w:tab w:val="left" w:pos="4820"/>
           <w:tab w:val="left" w:leader="underscore" w:pos="8789"/>
         </w:tabs>
         <w:spacing w:after="0"/>
+        <w:ind w:left="4820" w:hanging="4820"/>
         <w:jc w:val="center"/>
         <w:rPr>
           <w:b/>
@@ -2340,9 +2388,9 @@
         </w:rPr>
         <w:drawing>
           <wp:inline distT="0" distB="0" distL="0" distR="0">
-            <wp:extent cx="5760000" cy="5151600"/>
-            <wp:effectExtent l="0" t="0" r="0" b="0"/>
-            <wp:docPr id="16" name="Kép 16"/>
+            <wp:extent cx="5371200" cy="4827600"/>
+            <wp:effectExtent l="0" t="0" r="1270" b="0"/>
+            <wp:docPr id="25" name="Kép 25"/>
             <wp:cNvGraphicFramePr>
               <a:graphicFrameLocks xmlns:a="http://schemas.openxmlformats.org/drawingml/2006/main" noChangeAspect="1"/>
             </wp:cNvGraphicFramePr>
@@ -2350,7 +2398,7 @@
               <a:graphicData uri="http://schemas.openxmlformats.org/drawingml/2006/picture">
                 <pic:pic xmlns:pic="http://schemas.openxmlformats.org/drawingml/2006/picture">
                   <pic:nvPicPr>
-                    <pic:cNvPr id="0" name="Picture 2"/>
+                    <pic:cNvPr id="0" name="Picture 6"/>
                     <pic:cNvPicPr>
                       <a:picLocks noChangeAspect="1" noChangeArrowheads="1"/>
                     </pic:cNvPicPr>
@@ -2371,7 +2419,7 @@
                   <pic:spPr bwMode="auto">
                     <a:xfrm>
                       <a:off x="0" y="0"/>
-                      <a:ext cx="5760000" cy="5151600"/>
+                      <a:ext cx="5371200" cy="4827600"/>
                     </a:xfrm>
                     <a:prstGeom prst="rect">
                       <a:avLst/>
@@ -2387,8 +2435,24 @@
           </wp:inline>
         </w:drawing>
       </w:r>
-      <w:bookmarkStart w:id="0" w:name="_GoBack"/>
-      <w:bookmarkEnd w:id="0"/>
+    </w:p>
+    <w:p>
+      <w:pPr>
+        <w:tabs>
+          <w:tab w:val="left" w:leader="underscore" w:pos="3969"/>
+          <w:tab w:val="left" w:pos="4820"/>
+          <w:tab w:val="left" w:leader="underscore" w:pos="8789"/>
+        </w:tabs>
+        <w:spacing w:after="0"/>
+        <w:ind w:left="4820" w:hanging="4820"/>
+        <w:jc w:val="center"/>
+        <w:rPr>
+          <w:b/>
+          <w:color w:val="00B0F0"/>
+          <w:sz w:val="18"/>
+          <w:szCs w:val="18"/>
+        </w:rPr>
+      </w:pPr>
       <w:r>
         <w:rPr>
           <w:b/>
@@ -3019,6 +3083,23 @@
     </w:p>
     <w:p>
       <w:pPr>
+        <w:rPr>
+          <w:rFonts w:asciiTheme="majorHAnsi" w:hAnsiTheme="majorHAnsi" w:cs="Tahoma"/>
+          <w:b/>
+          <w:sz w:val="32"/>
+        </w:rPr>
+      </w:pPr>
+      <w:r>
+        <w:rPr>
+          <w:rFonts w:asciiTheme="majorHAnsi" w:hAnsiTheme="majorHAnsi" w:cs="Tahoma"/>
+          <w:b/>
+          <w:sz w:val="32"/>
+        </w:rPr>
+        <w:br w:type="page"/>
+      </w:r>
+    </w:p>
+    <w:p>
+      <w:pPr>
         <w:spacing w:line="360" w:lineRule="auto"/>
         <w:rPr>
           <w:rFonts w:asciiTheme="majorHAnsi" w:hAnsiTheme="majorHAnsi" w:cs="Tahoma"/>
@@ -3202,6 +3283,23 @@
             </a:graphic>
           </wp:inline>
         </w:drawing>
+      </w:r>
+    </w:p>
+    <w:p>
+      <w:pPr>
+        <w:rPr>
+          <w:rFonts w:asciiTheme="majorHAnsi" w:hAnsiTheme="majorHAnsi" w:cs="Tahoma"/>
+          <w:b/>
+          <w:sz w:val="32"/>
+        </w:rPr>
+      </w:pPr>
+      <w:r>
+        <w:rPr>
+          <w:rFonts w:asciiTheme="majorHAnsi" w:hAnsiTheme="majorHAnsi" w:cs="Tahoma"/>
+          <w:b/>
+          <w:sz w:val="32"/>
+        </w:rPr>
+        <w:br w:type="page"/>
       </w:r>
     </w:p>
     <w:p>
@@ -7122,11 +7220,10 @@
   </w:font>
   <w:font w:name="Tahoma">
     <w:panose1 w:val="020B0604030504040204"/>
-    <w:charset w:val="00"/>
+    <w:charset w:val="EE"/>
     <w:family w:val="swiss"/>
-    <w:notTrueType/>
     <w:pitch w:val="variable"/>
-    <w:sig w:usb0="00000003" w:usb1="00000000" w:usb2="00000000" w:usb3="00000000" w:csb0="00000001" w:csb1="00000000"/>
+    <w:sig w:usb0="E1002EFF" w:usb1="C000605B" w:usb2="00000029" w:usb3="00000000" w:csb0="000101FF" w:csb1="00000000"/>
   </w:font>
   <w:font w:name="Cambria">
     <w:panose1 w:val="02040503050406030204"/>
@@ -7154,6 +7251,7 @@
   <w:rsids>
     <w:rsidRoot w:val="007621B4"/>
     <w:rsid w:val="00121D86"/>
+    <w:rsid w:val="00246479"/>
     <w:rsid w:val="002B3E6D"/>
     <w:rsid w:val="002F1BD2"/>
     <w:rsid w:val="00507FA1"/>
@@ -7171,7 +7269,6 @@
     <w:rsid w:val="00BC6F29"/>
     <w:rsid w:val="00C23A4C"/>
     <w:rsid w:val="00C97448"/>
-    <w:rsid w:val="00DA15C6"/>
     <w:rsid w:val="00E311E8"/>
   </w:rsids>
   <m:mathPr>
@@ -7887,7 +7984,7 @@
 </file>
 
 <file path=customXml/itemProps1.xml><?xml version="1.0" encoding="utf-8"?>
-<ds:datastoreItem xmlns:ds="http://schemas.openxmlformats.org/officeDocument/2006/customXml" ds:itemID="{C37493FE-56AC-4268-8002-6EC8DCACF172}">
+<ds:datastoreItem xmlns:ds="http://schemas.openxmlformats.org/officeDocument/2006/customXml" ds:itemID="{A7655F9C-211C-4BEF-8A54-05B195853F0E}">
   <ds:schemaRefs>
     <ds:schemaRef ds:uri="http://schemas.openxmlformats.org/officeDocument/2006/bibliography"/>
   </ds:schemaRefs>

</xml_diff>